<commit_message>
created a nextJS app
</commit_message>
<xml_diff>
--- a/Planning/idea_v2.docx
+++ b/Planning/idea_v2.docx
@@ -1285,7 +1285,6 @@
         </w:rPr>
         <w:t xml:space="preserve"> Portions in red mark desirable features that could not be included into the simulation mechanics </w:t>
       </w:r>
-      <w:proofErr w:type="gramStart"/>
       <w:r>
         <w:rPr>
           <w:i/>
@@ -1298,15 +1297,7 @@
           <w:i/>
           <w:iCs/>
         </w:rPr>
-        <w:t>yet</w:t>
-      </w:r>
-      <w:proofErr w:type="gramEnd"/>
-      <w:r>
-        <w:rPr>
-          <w:i/>
-          <w:iCs/>
-        </w:rPr>
-        <w:t>.</w:t>
+        <w:t>yet.</w:t>
       </w:r>
     </w:p>
     <w:p>
@@ -2983,15 +2974,7 @@
               <w:jc w:val="center"/>
             </w:pPr>
             <w:r>
-              <w:t xml:space="preserve">90 + </w:t>
-            </w:r>
-            <w:proofErr w:type="gramStart"/>
-            <w:r>
-              <w:t>rand[</w:t>
-            </w:r>
-            <w:proofErr w:type="gramEnd"/>
-            <w:r>
-              <w:t>5, 10]</w:t>
+              <w:t>90 + rand[5, 10]</w:t>
             </w:r>
           </w:p>
         </w:tc>
@@ -3045,15 +3028,7 @@
               <w:jc w:val="center"/>
             </w:pPr>
             <w:r>
-              <w:t xml:space="preserve">70 + </w:t>
-            </w:r>
-            <w:proofErr w:type="gramStart"/>
-            <w:r>
-              <w:t>rand[</w:t>
-            </w:r>
-            <w:proofErr w:type="gramEnd"/>
-            <w:r>
-              <w:t>5, 10]</w:t>
+              <w:t>70 + rand[5, 10]</w:t>
             </w:r>
           </w:p>
         </w:tc>
@@ -4196,15 +4171,7 @@
         </w:numPr>
       </w:pPr>
       <w:r>
-        <w:t xml:space="preserve">Maximum diameter = </w:t>
-      </w:r>
-      <w:proofErr w:type="gramStart"/>
-      <w:r>
-        <w:t>rand[</w:t>
-      </w:r>
-      <w:proofErr w:type="gramEnd"/>
-      <w:r>
-        <w:t xml:space="preserve">12, 24]/rand[8,16] inches </w:t>
+        <w:t xml:space="preserve">Maximum diameter = rand[12, 24]/rand[8,16] inches </w:t>
       </w:r>
       <w:r>
         <w:t>for a conifer/deciduous tree respectively.</w:t>
@@ -4431,13 +4398,7 @@
             <w:rPr>
               <w:rFonts w:ascii="Cambria Math" w:hAnsi="Cambria Math"/>
             </w:rPr>
-            <m:t>)</m:t>
-          </m:r>
-          <m:r>
-            <w:rPr>
-              <w:rFonts w:ascii="Cambria Math" w:hAnsi="Cambria Math"/>
-            </w:rPr>
-            <m:t>×G</m:t>
+            <m:t>)×G</m:t>
           </m:r>
           <m:sSub>
             <m:sSubPr>
@@ -4721,6 +4682,12 @@
           <w:rFonts w:eastAsiaTheme="minorEastAsia"/>
         </w:rPr>
         <w:t>stressors.</w:t>
+      </w:r>
+      <w:r>
+        <w:rPr>
+          <w:rFonts w:eastAsiaTheme="minorEastAsia"/>
+        </w:rPr>
+        <w:t xml:space="preserve"> [TO MODEL]</w:t>
       </w:r>
     </w:p>
     <w:p>

</xml_diff>

<commit_message>
added all tree behaviours
</commit_message>
<xml_diff>
--- a/Planning/idea_v2.docx
+++ b/Planning/idea_v2.docx
@@ -4047,7 +4047,13 @@
         <w:t>have the</w:t>
       </w:r>
       <w:r>
-        <w:t xml:space="preserve"> following properties that are both expressed as a %.</w:t>
+        <w:t xml:space="preserve"> following properties that are </w:t>
+      </w:r>
+      <w:r>
+        <w:t xml:space="preserve">all </w:t>
+      </w:r>
+      <w:r>
+        <w:t>expressed as a %.</w:t>
       </w:r>
     </w:p>
     <w:p>
@@ -4687,7 +4693,16 @@
         <w:rPr>
           <w:rFonts w:eastAsiaTheme="minorEastAsia"/>
         </w:rPr>
-        <w:t xml:space="preserve"> [TO MODEL]</w:t>
+        <w:t xml:space="preserve"> </w:t>
+      </w:r>
+      <w:r>
+        <w:rPr>
+          <w:rFonts w:eastAsiaTheme="minorEastAsia"/>
+          <w:i/>
+          <w:iCs/>
+          <w:color w:val="FF00FF"/>
+        </w:rPr>
+        <w:t>[TO MODEL]</w:t>
       </w:r>
     </w:p>
     <w:p>
@@ -5035,6 +5050,18 @@
       </w:r>
       <w:r>
         <w:t>died.</w:t>
+      </w:r>
+      <w:r>
+        <w:t xml:space="preserve"> </w:t>
+      </w:r>
+      <w:r>
+        <w:rPr>
+          <w:rFonts w:eastAsiaTheme="minorEastAsia"/>
+          <w:i/>
+          <w:iCs/>
+          <w:color w:val="FF00FF"/>
+        </w:rPr>
+        <w:t>[TO MODEL]</w:t>
       </w:r>
     </w:p>
     <w:p>

</xml_diff>